<commit_message>
Removing plurals from entity names
</commit_message>
<xml_diff>
--- a/Assignments/Ass1B/assignment_1b.docx
+++ b/Assignments/Ass1B/assignment_1b.docx
@@ -1157,12 +1157,13 @@
           <w:szCs w:val="22"/>
         </w:rPr>
       </w:pPr>
-      <w:r>
-        <w:rPr>
-          <w:sz w:val="22"/>
-          <w:szCs w:val="22"/>
-        </w:rPr>
-        <w:t>PROCEDURES</w:t>
+      <w:proofErr w:type="gramStart"/>
+      <w:r>
+        <w:rPr>
+          <w:sz w:val="22"/>
+          <w:szCs w:val="22"/>
+        </w:rPr>
+        <w:t>PROCEDURE</w:t>
       </w:r>
       <w:r>
         <w:rPr>
@@ -1171,6 +1172,7 @@
         </w:rPr>
         <w:t>(</w:t>
       </w:r>
+      <w:proofErr w:type="gramEnd"/>
       <w:r>
         <w:rPr>
           <w:sz w:val="22"/>
@@ -1580,14 +1582,14 @@
           <w:szCs w:val="22"/>
         </w:rPr>
       </w:pPr>
+      <w:r>
+        <w:rPr>
+          <w:sz w:val="22"/>
+          <w:szCs w:val="22"/>
+        </w:rPr>
+        <w:t>PROCEDURE</w:t>
+      </w:r>
       <w:proofErr w:type="gramStart"/>
-      <w:r>
-        <w:rPr>
-          <w:sz w:val="22"/>
-          <w:szCs w:val="22"/>
-        </w:rPr>
-        <w:t>PROCEDURES</w:t>
-      </w:r>
       <w:r>
         <w:rPr>
           <w:sz w:val="22"/>
@@ -2085,7 +2087,7 @@
           <w:sz w:val="22"/>
           <w:szCs w:val="22"/>
         </w:rPr>
-        <w:t>PROCEDURES</w:t>
+        <w:t>PROCEDURE</w:t>
       </w:r>
       <w:r>
         <w:rPr>
@@ -2762,7 +2764,7 @@
           <w:sz w:val="22"/>
           <w:szCs w:val="22"/>
         </w:rPr>
-        <w:t>PROCEDURES</w:t>
+        <w:t>PROCEDURE</w:t>
       </w:r>
       <w:r>
         <w:rPr>
@@ -3272,7 +3274,7 @@
           <w:sz w:val="22"/>
           <w:szCs w:val="22"/>
         </w:rPr>
-        <w:t>PROCEDURES</w:t>
+        <w:t>PROCEDURE</w:t>
       </w:r>
       <w:r>
         <w:rPr>

</xml_diff>